<commit_message>
Add ERD Picture to Word File and Extract PDF Finished
</commit_message>
<xml_diff>
--- a/HW10/Sepehr_Bazyar_HW10_Maktab52.docx
+++ b/HW10/Sepehr_Bazyar_HW10_Maktab52.docx
@@ -2113,7 +2113,7 @@
         <w:bidi/>
         <w:ind w:left="288"/>
         <w:rPr>
-          <w:rFonts w:asciiTheme="majorBidi" w:hAnsiTheme="majorBidi" w:cs="B Titr" w:hint="cs"/>
+          <w:rFonts w:asciiTheme="majorBidi" w:hAnsiTheme="majorBidi" w:cs="B Titr"/>
           <w:sz w:val="28"/>
           <w:szCs w:val="32"/>
           <w:rtl/>
@@ -3198,7 +3198,7 @@
         <w:bidi/>
         <w:ind w:left="288"/>
         <w:rPr>
-          <w:rFonts w:asciiTheme="majorBidi" w:hAnsiTheme="majorBidi" w:cs="B Titr" w:hint="cs"/>
+          <w:rFonts w:asciiTheme="majorBidi" w:hAnsiTheme="majorBidi" w:cs="B Titr"/>
           <w:sz w:val="28"/>
           <w:szCs w:val="32"/>
           <w:rtl/>
@@ -5778,7 +5778,7 @@
       <w:pPr>
         <w:bidi/>
         <w:rPr>
-          <w:rFonts w:asciiTheme="majorBidi" w:hAnsiTheme="majorBidi" w:cs="B Nazanin" w:hint="cs"/>
+          <w:rFonts w:asciiTheme="majorBidi" w:hAnsiTheme="majorBidi" w:cs="B Nazanin"/>
           <w:sz w:val="28"/>
           <w:szCs w:val="32"/>
           <w:lang w:bidi="fa-IR"/>
@@ -6488,7 +6488,7 @@
       <w:pPr>
         <w:bidi/>
         <w:rPr>
-          <w:rFonts w:asciiTheme="majorBidi" w:hAnsiTheme="majorBidi" w:cs="B Nazanin" w:hint="cs"/>
+          <w:rFonts w:asciiTheme="majorBidi" w:hAnsiTheme="majorBidi" w:cs="B Nazanin"/>
           <w:sz w:val="28"/>
           <w:szCs w:val="32"/>
           <w:lang w:bidi="fa-IR"/>
@@ -11006,10 +11006,10 @@
         <w:ind w:left="288"/>
         <w:rPr>
           <w:rFonts w:asciiTheme="majorBidi" w:hAnsiTheme="majorBidi" w:cs="B Nazanin"/>
-          <w:sz w:val="28"/>
-          <w:szCs w:val="32"/>
-          <w:rtl/>
-          <w:lang w:bidi="fa-IR"/>
+          <w:noProof/>
+          <w:sz w:val="28"/>
+          <w:szCs w:val="32"/>
+          <w:rtl/>
         </w:rPr>
       </w:pPr>
       <w:r>
@@ -11061,6 +11061,80 @@
           <w:lang w:bidi="fa-IR"/>
         </w:rPr>
         <w:t>):</w:t>
+      </w:r>
+      <w:r>
+        <w:rPr>
+          <w:rFonts w:asciiTheme="majorBidi" w:hAnsiTheme="majorBidi" w:cs="B Nazanin"/>
+          <w:noProof/>
+          <w:sz w:val="28"/>
+          <w:szCs w:val="32"/>
+          <w:rtl/>
+        </w:rPr>
+        <w:drawing>
+          <wp:inline distT="0" distB="0" distL="0" distR="0">
+            <wp:extent cx="6454086" cy="6315075"/>
+            <wp:effectExtent l="114300" t="76200" r="61595" b="142875"/>
+            <wp:docPr id="4" name="Picture 4"/>
+            <wp:cNvGraphicFramePr>
+              <a:graphicFrameLocks xmlns:a="http://schemas.openxmlformats.org/drawingml/2006/main" noChangeAspect="1"/>
+            </wp:cNvGraphicFramePr>
+            <a:graphic xmlns:a="http://schemas.openxmlformats.org/drawingml/2006/main">
+              <a:graphicData uri="http://schemas.openxmlformats.org/drawingml/2006/picture">
+                <pic:pic xmlns:pic="http://schemas.openxmlformats.org/drawingml/2006/picture">
+                  <pic:nvPicPr>
+                    <pic:cNvPr id="4" name="Lab_ERD.jpg"/>
+                    <pic:cNvPicPr/>
+                  </pic:nvPicPr>
+                  <pic:blipFill>
+                    <a:blip r:embed="rId10">
+                      <a:extLst>
+                        <a:ext uri="{28A0092B-C50C-407E-A947-70E740481C1C}">
+                          <a14:useLocalDpi xmlns:a14="http://schemas.microsoft.com/office/drawing/2010/main" val="0"/>
+                        </a:ext>
+                      </a:extLst>
+                    </a:blip>
+                    <a:stretch>
+                      <a:fillRect/>
+                    </a:stretch>
+                  </pic:blipFill>
+                  <pic:spPr>
+                    <a:xfrm>
+                      <a:off x="0" y="0"/>
+                      <a:ext cx="6466601" cy="6327321"/>
+                    </a:xfrm>
+                    <a:prstGeom prst="roundRect">
+                      <a:avLst>
+                        <a:gd name="adj" fmla="val 16667"/>
+                      </a:avLst>
+                    </a:prstGeom>
+                    <a:ln>
+                      <a:noFill/>
+                    </a:ln>
+                    <a:effectLst>
+                      <a:outerShdw blurRad="76200" dist="38100" dir="7800000" algn="tl" rotWithShape="0">
+                        <a:srgbClr val="000000">
+                          <a:alpha val="40000"/>
+                        </a:srgbClr>
+                      </a:outerShdw>
+                    </a:effectLst>
+                    <a:scene3d>
+                      <a:camera prst="orthographicFront"/>
+                      <a:lightRig rig="contrasting" dir="t">
+                        <a:rot lat="0" lon="0" rev="4200000"/>
+                      </a:lightRig>
+                    </a:scene3d>
+                    <a:sp3d prstMaterial="plastic">
+                      <a:bevelT w="381000" h="114300" prst="relaxedInset"/>
+                      <a:contourClr>
+                        <a:srgbClr val="969696"/>
+                      </a:contourClr>
+                    </a:sp3d>
+                  </pic:spPr>
+                </pic:pic>
+              </a:graphicData>
+            </a:graphic>
+          </wp:inline>
+        </w:drawing>
       </w:r>
     </w:p>
     <w:p>
@@ -11068,6 +11142,280 @@
         <w:bidi/>
         <w:ind w:left="288"/>
         <w:rPr>
+          <w:rFonts w:asciiTheme="majorBidi" w:hAnsiTheme="majorBidi" w:cs="B Nazanin"/>
+          <w:sz w:val="28"/>
+          <w:szCs w:val="32"/>
+          <w:rtl/>
+          <w:lang w:bidi="fa-IR"/>
+        </w:rPr>
+      </w:pPr>
+    </w:p>
+    <w:p>
+      <w:pPr>
+        <w:bidi/>
+        <w:ind w:left="288"/>
+        <w:rPr>
+          <w:rFonts w:asciiTheme="majorBidi" w:hAnsiTheme="majorBidi" w:cs="B Nazanin" w:hint="cs"/>
+          <w:sz w:val="28"/>
+          <w:szCs w:val="32"/>
+          <w:rtl/>
+          <w:lang w:bidi="fa-IR"/>
+        </w:rPr>
+      </w:pPr>
+      <w:r>
+        <w:rPr>
+          <w:rFonts w:asciiTheme="majorBidi" w:hAnsiTheme="majorBidi" w:cs="B Nazanin" w:hint="cs"/>
+          <w:sz w:val="28"/>
+          <w:szCs w:val="32"/>
+          <w:rtl/>
+          <w:lang w:bidi="fa-IR"/>
+        </w:rPr>
+        <w:t>هریک از موجودیت</w:t>
+      </w:r>
+      <w:r>
+        <w:rPr>
+          <w:rFonts w:asciiTheme="majorBidi" w:hAnsiTheme="majorBidi" w:cs="B Nazanin"/>
+          <w:sz w:val="28"/>
+          <w:szCs w:val="32"/>
+          <w:rtl/>
+          <w:lang w:bidi="fa-IR"/>
+        </w:rPr>
+        <w:softHyphen/>
+      </w:r>
+      <w:r>
+        <w:rPr>
+          <w:rFonts w:asciiTheme="majorBidi" w:hAnsiTheme="majorBidi" w:cs="B Nazanin" w:hint="cs"/>
+          <w:sz w:val="28"/>
+          <w:szCs w:val="32"/>
+          <w:rtl/>
+          <w:lang w:bidi="fa-IR"/>
+        </w:rPr>
+        <w:t xml:space="preserve">ها دارای یک شناسه واحد یا </w:t>
+      </w:r>
+      <w:r>
+        <w:rPr>
+          <w:rFonts w:asciiTheme="majorBidi" w:hAnsiTheme="majorBidi" w:cs="B Nazanin"/>
+          <w:sz w:val="28"/>
+          <w:szCs w:val="32"/>
+          <w:lang w:bidi="fa-IR"/>
+        </w:rPr>
+        <w:t>Primary Key</w:t>
+      </w:r>
+      <w:r>
+        <w:rPr>
+          <w:rFonts w:asciiTheme="majorBidi" w:hAnsiTheme="majorBidi" w:cs="B Nazanin" w:hint="cs"/>
+          <w:sz w:val="28"/>
+          <w:szCs w:val="32"/>
+          <w:rtl/>
+          <w:lang w:bidi="fa-IR"/>
+        </w:rPr>
+        <w:t xml:space="preserve"> به نام </w:t>
+      </w:r>
+      <w:r>
+        <w:rPr>
+          <w:rFonts w:asciiTheme="majorBidi" w:hAnsiTheme="majorBidi" w:cs="B Nazanin"/>
+          <w:sz w:val="28"/>
+          <w:szCs w:val="32"/>
+          <w:lang w:bidi="fa-IR"/>
+        </w:rPr>
+        <w:t>id</w:t>
+      </w:r>
+      <w:r>
+        <w:rPr>
+          <w:rFonts w:asciiTheme="majorBidi" w:hAnsiTheme="majorBidi" w:cs="B Nazanin" w:hint="cs"/>
+          <w:sz w:val="28"/>
+          <w:szCs w:val="32"/>
+          <w:rtl/>
+          <w:lang w:bidi="fa-IR"/>
+        </w:rPr>
+        <w:t xml:space="preserve"> می</w:t>
+      </w:r>
+      <w:r>
+        <w:rPr>
+          <w:rFonts w:asciiTheme="majorBidi" w:hAnsiTheme="majorBidi" w:cs="B Nazanin"/>
+          <w:sz w:val="28"/>
+          <w:szCs w:val="32"/>
+          <w:rtl/>
+          <w:lang w:bidi="fa-IR"/>
+        </w:rPr>
+        <w:softHyphen/>
+      </w:r>
+      <w:r>
+        <w:rPr>
+          <w:rFonts w:asciiTheme="majorBidi" w:hAnsiTheme="majorBidi" w:cs="B Nazanin" w:hint="cs"/>
+          <w:sz w:val="28"/>
+          <w:szCs w:val="32"/>
+          <w:rtl/>
+          <w:lang w:bidi="fa-IR"/>
+        </w:rPr>
+        <w:t>باشد که منحصر بفرد می</w:t>
+      </w:r>
+      <w:r>
+        <w:rPr>
+          <w:rFonts w:asciiTheme="majorBidi" w:hAnsiTheme="majorBidi" w:cs="B Nazanin"/>
+          <w:sz w:val="28"/>
+          <w:szCs w:val="32"/>
+          <w:rtl/>
+          <w:lang w:bidi="fa-IR"/>
+        </w:rPr>
+        <w:softHyphen/>
+      </w:r>
+      <w:r>
+        <w:rPr>
+          <w:rFonts w:asciiTheme="majorBidi" w:hAnsiTheme="majorBidi" w:cs="B Nazanin" w:hint="cs"/>
+          <w:sz w:val="28"/>
+          <w:szCs w:val="32"/>
+          <w:rtl/>
+          <w:lang w:bidi="fa-IR"/>
+        </w:rPr>
+        <w:t>باشد.</w:t>
+      </w:r>
+    </w:p>
+    <w:p>
+      <w:pPr>
+        <w:bidi/>
+        <w:ind w:left="288"/>
+        <w:rPr>
+          <w:rFonts w:asciiTheme="majorBidi" w:hAnsiTheme="majorBidi" w:cs="B Nazanin"/>
+          <w:sz w:val="28"/>
+          <w:szCs w:val="32"/>
+          <w:rtl/>
+          <w:lang w:bidi="fa-IR"/>
+        </w:rPr>
+      </w:pPr>
+      <w:r>
+        <w:rPr>
+          <w:rFonts w:asciiTheme="majorBidi" w:hAnsiTheme="majorBidi" w:cs="B Nazanin" w:hint="cs"/>
+          <w:sz w:val="28"/>
+          <w:szCs w:val="32"/>
+          <w:rtl/>
+          <w:lang w:bidi="fa-IR"/>
+        </w:rPr>
+        <w:t xml:space="preserve">سپس رابطه میان هر موجودیت با دیگری توسط یک کلید خارجی یا </w:t>
+      </w:r>
+      <w:r>
+        <w:rPr>
+          <w:rFonts w:asciiTheme="majorBidi" w:hAnsiTheme="majorBidi" w:cs="B Nazanin"/>
+          <w:sz w:val="28"/>
+          <w:szCs w:val="32"/>
+          <w:lang w:bidi="fa-IR"/>
+        </w:rPr>
+        <w:t>Foreign Key</w:t>
+      </w:r>
+      <w:r>
+        <w:rPr>
+          <w:rFonts w:asciiTheme="majorBidi" w:hAnsiTheme="majorBidi" w:cs="B Nazanin" w:hint="cs"/>
+          <w:sz w:val="28"/>
+          <w:szCs w:val="32"/>
+          <w:rtl/>
+          <w:lang w:bidi="fa-IR"/>
+        </w:rPr>
+        <w:t xml:space="preserve"> تعیین شده است.</w:t>
+      </w:r>
+    </w:p>
+    <w:p>
+      <w:pPr>
+        <w:bidi/>
+        <w:ind w:left="288"/>
+        <w:rPr>
+          <w:rFonts w:asciiTheme="majorBidi" w:hAnsiTheme="majorBidi" w:cs="B Nazanin"/>
+          <w:sz w:val="28"/>
+          <w:szCs w:val="32"/>
+          <w:rtl/>
+          <w:lang w:bidi="fa-IR"/>
+        </w:rPr>
+      </w:pPr>
+    </w:p>
+    <w:p>
+      <w:pPr>
+        <w:bidi/>
+        <w:ind w:left="288"/>
+        <w:rPr>
+          <w:rFonts w:asciiTheme="majorBidi" w:hAnsiTheme="majorBidi" w:cs="B Nazanin" w:hint="cs"/>
+          <w:sz w:val="28"/>
+          <w:szCs w:val="32"/>
+          <w:rtl/>
+          <w:lang w:bidi="fa-IR"/>
+        </w:rPr>
+      </w:pPr>
+      <w:r>
+        <w:rPr>
+          <w:rFonts w:asciiTheme="majorBidi" w:hAnsiTheme="majorBidi" w:cs="B Nazanin" w:hint="cs"/>
+          <w:sz w:val="28"/>
+          <w:szCs w:val="32"/>
+          <w:rtl/>
+          <w:lang w:bidi="fa-IR"/>
+        </w:rPr>
+        <w:t xml:space="preserve">نمودار </w:t>
+      </w:r>
+      <w:r>
+        <w:rPr>
+          <w:rFonts w:asciiTheme="majorBidi" w:hAnsiTheme="majorBidi" w:cs="B Nazanin"/>
+          <w:sz w:val="28"/>
+          <w:szCs w:val="32"/>
+          <w:lang w:bidi="fa-IR"/>
+        </w:rPr>
+        <w:t>ERD</w:t>
+      </w:r>
+      <w:r>
+        <w:rPr>
+          <w:rFonts w:asciiTheme="majorBidi" w:hAnsiTheme="majorBidi" w:cs="B Nazanin" w:hint="cs"/>
+          <w:sz w:val="28"/>
+          <w:szCs w:val="32"/>
+          <w:rtl/>
+          <w:lang w:bidi="fa-IR"/>
+        </w:rPr>
+        <w:t xml:space="preserve"> بالا پس از نرمال سازی دیتابیس و توسط پایچارم تولید گشته است؛</w:t>
+      </w:r>
+    </w:p>
+    <w:p>
+      <w:pPr>
+        <w:bidi/>
+        <w:ind w:left="288"/>
+        <w:rPr>
+          <w:rFonts w:asciiTheme="majorBidi" w:hAnsiTheme="majorBidi" w:cs="B Nazanin" w:hint="cs"/>
+          <w:sz w:val="28"/>
+          <w:szCs w:val="32"/>
+          <w:rtl/>
+          <w:lang w:bidi="fa-IR"/>
+        </w:rPr>
+      </w:pPr>
+      <w:r>
+        <w:rPr>
+          <w:rFonts w:asciiTheme="majorBidi" w:hAnsiTheme="majorBidi" w:cs="B Nazanin" w:hint="cs"/>
+          <w:sz w:val="28"/>
+          <w:szCs w:val="32"/>
+          <w:rtl/>
+          <w:lang w:bidi="fa-IR"/>
+        </w:rPr>
+        <w:t>اشیای اصلی ما در حقیقت اشخاص و آزمایش</w:t>
+      </w:r>
+      <w:r>
+        <w:rPr>
+          <w:rFonts w:asciiTheme="majorBidi" w:hAnsiTheme="majorBidi" w:cs="B Nazanin"/>
+          <w:sz w:val="28"/>
+          <w:szCs w:val="32"/>
+          <w:rtl/>
+          <w:lang w:bidi="fa-IR"/>
+        </w:rPr>
+        <w:softHyphen/>
+      </w:r>
+      <w:r>
+        <w:rPr>
+          <w:rFonts w:asciiTheme="majorBidi" w:hAnsiTheme="majorBidi" w:cs="B Nazanin" w:hint="cs"/>
+          <w:sz w:val="28"/>
+          <w:szCs w:val="32"/>
+          <w:rtl/>
+          <w:lang w:bidi="fa-IR"/>
+        </w:rPr>
+        <w:t>ها بودند که پس از نرمال سازی به جداول جدید تجزیه شدند.</w:t>
+      </w:r>
+    </w:p>
+    <w:p>
+      <w:pPr>
+        <w:bidi/>
+        <w:ind w:left="288"/>
+        <w:rPr>
           <w:rFonts w:asciiTheme="majorBidi" w:hAnsiTheme="majorBidi" w:cs="B Nazanin" w:hint="cs"/>
           <w:sz w:val="28"/>
           <w:szCs w:val="32"/>
@@ -11079,7 +11427,7 @@
       <w:bookmarkEnd w:id="0"/>
     </w:p>
     <w:sectPr>
-      <w:headerReference w:type="default" r:id="rId10"/>
+      <w:headerReference w:type="default" r:id="rId11"/>
       <w:pgSz w:w="12240" w:h="20160" w:code="5"/>
       <w:pgMar w:top="720" w:right="720" w:bottom="720" w:left="720" w:header="720" w:footer="720" w:gutter="0"/>
       <w:pgBorders w:offsetFrom="page">
@@ -12650,7 +12998,7 @@
 </file>
 
 <file path=customXml/itemProps1.xml><?xml version="1.0" encoding="utf-8"?>
-<ds:datastoreItem xmlns:ds="http://schemas.openxmlformats.org/officeDocument/2006/customXml" ds:itemID="{DC5B1821-895A-45B3-A822-E3167EA1DC56}">
+<ds:datastoreItem xmlns:ds="http://schemas.openxmlformats.org/officeDocument/2006/customXml" ds:itemID="{874B6311-7A44-4303-AC37-865753841E73}">
   <ds:schemaRefs>
     <ds:schemaRef ds:uri="http://schemas.openxmlformats.org/officeDocument/2006/bibliography"/>
   </ds:schemaRefs>

</xml_diff>